<commit_message>
GANTT KAI PROJECT PLAN
Εδώ είναι το project plan μέχρι το κομμάτι μου, μόνο πρέπει να προσθέσει ο Αντρέας τα δικά του και θα είναι έτοιμο. Θα ήθελα κάποιος να το κοίταζε αν έχει χρόνο να μου πει αν θα έγραφε κι άλλα.
</commit_message>
<xml_diff>
--- a/Παραδοτέο 1/Team_plan_v0.1.docx
+++ b/Παραδοτέο 1/Team_plan_v0.1.docx
@@ -21,7 +21,7 @@
       <w:sdtContent>
         <w:p>
           <w:pPr>
-            <w:pStyle w:val="3"/>
+            <w:pStyle w:val="Heading3"/>
             <w:spacing w:after="600"/>
             <w:rPr>
               <w:rFonts w:ascii="Microsoft YaHei UI Light" w:eastAsia="Microsoft YaHei UI Light" w:hAnsi="Microsoft YaHei UI Light"/>
@@ -41,7 +41,7 @@
     </w:sdt>
     <w:p>
       <w:pPr>
-        <w:pStyle w:val="a5"/>
+        <w:pStyle w:val="a"/>
         <w:spacing w:before="480" w:after="480"/>
         <w:rPr>
           <w:rFonts w:ascii="Microsoft YaHei UI Light" w:eastAsia="Microsoft YaHei UI Light" w:hAnsi="Microsoft YaHei UI Light"/>
@@ -68,7 +68,7 @@
                     <pic:cNvPicPr/>
                   </pic:nvPicPr>
                   <pic:blipFill>
-                    <a:blip r:embed="rId4"/>
+                    <a:blip r:embed="rId6"/>
                     <a:stretch>
                       <a:fillRect/>
                     </a:stretch>
@@ -108,7 +108,7 @@
       <w:sdtContent>
         <w:p>
           <w:pPr>
-            <w:pStyle w:val="a4"/>
+            <w:pStyle w:val="Title"/>
             <w:rPr>
               <w:rFonts w:ascii="Microsoft YaHei UI Light" w:eastAsia="Microsoft YaHei UI Light" w:hAnsi="Microsoft YaHei UI Light"/>
               <w:color w:val="000000" w:themeColor="text1"/>
@@ -118,7 +118,6 @@
             <w:rPr>
               <w:rFonts w:ascii="Microsoft YaHei UI Light" w:eastAsia="Microsoft YaHei UI Light" w:hAnsi="Microsoft YaHei UI Light"/>
               <w:color w:val="000000" w:themeColor="text1"/>
-              <w:lang w:val="en-US"/>
             </w:rPr>
             <w:t>TEAM PLAN</w:t>
           </w:r>
@@ -127,7 +126,7 @@
     </w:sdt>
     <w:p>
       <w:pPr>
-        <w:pStyle w:val="a3"/>
+        <w:pStyle w:val="Subtitle"/>
         <w:rPr>
           <w:rFonts w:ascii="Microsoft YaHei UI Light" w:eastAsia="Microsoft YaHei UI Light" w:hAnsi="Microsoft YaHei UI Light"/>
         </w:rPr>
@@ -173,23 +172,21 @@
     </w:p>
     <w:p>
       <w:pPr>
-        <w:pStyle w:val="a3"/>
-        <w:rPr>
-          <w:rFonts w:ascii="Microsoft YaHei UI Light" w:eastAsia="Microsoft YaHei UI Light" w:hAnsi="Microsoft YaHei UI Light"/>
-          <w:lang w:val="en-US"/>
-        </w:rPr>
-      </w:pPr>
-      <w:r>
-        <w:rPr>
-          <w:rFonts w:ascii="Microsoft YaHei UI Light" w:eastAsia="Microsoft YaHei UI Light" w:hAnsi="Microsoft YaHei UI Light"/>
-          <w:lang w:val="en-US"/>
+        <w:pStyle w:val="Subtitle"/>
+        <w:rPr>
+          <w:rFonts w:ascii="Microsoft YaHei UI Light" w:eastAsia="Microsoft YaHei UI Light" w:hAnsi="Microsoft YaHei UI Light"/>
+        </w:rPr>
+      </w:pPr>
+      <w:r>
+        <w:rPr>
+          <w:rFonts w:ascii="Microsoft YaHei UI Light" w:eastAsia="Microsoft YaHei UI Light" w:hAnsi="Microsoft YaHei UI Light"/>
         </w:rPr>
         <w:t>14/3/2023</w:t>
       </w:r>
     </w:p>
     <w:p>
       <w:pPr>
-        <w:pStyle w:val="3"/>
+        <w:pStyle w:val="Heading3"/>
         <w:rPr>
           <w:rFonts w:ascii="Microsoft YaHei UI Light" w:eastAsia="Microsoft YaHei UI Light" w:hAnsi="Microsoft YaHei UI Light"/>
           <w:color w:val="000000" w:themeColor="text1"/>
@@ -209,6 +206,13 @@
     </w:p>
     <w:p/>
     <w:p/>
+    <w:p/>
+    <w:p/>
+    <w:p/>
+    <w:p/>
+    <w:p/>
+    <w:p/>
+    <w:p/>
     <w:p>
       <w:pPr>
         <w:rPr>
@@ -238,6 +242,7 @@
           <w:sz w:val="24"/>
           <w:szCs w:val="24"/>
         </w:rPr>
+        <w:lastRenderedPageBreak/>
         <w:t>Οι φοιτητές/τριες :</w:t>
       </w:r>
     </w:p>
@@ -302,6 +307,427 @@
           <w:color w:val="595959" w:themeColor="text1" w:themeTint="A6"/>
         </w:rPr>
         <w:tab/>
+      </w:r>
+    </w:p>
+    <w:p>
+      <w:pPr>
+        <w:jc w:val="center"/>
+        <w:rPr>
+          <w:rFonts w:ascii="Microsoft YaHei UI Light" w:eastAsia="Microsoft YaHei UI Light" w:hAnsi="Microsoft YaHei UI Light" w:cs="Arial"/>
+          <w:color w:val="595959" w:themeColor="text1" w:themeTint="A6"/>
+          <w:sz w:val="16"/>
+          <w:szCs w:val="18"/>
+        </w:rPr>
+      </w:pPr>
+      <w:r>
+        <w:rPr>
+          <w:rFonts w:ascii="Microsoft YaHei UI Light" w:eastAsia="Microsoft YaHei UI Light" w:hAnsi="Microsoft YaHei UI Light" w:cs="Arial"/>
+          <w:color w:val="595959" w:themeColor="text1" w:themeTint="A6"/>
+          <w:sz w:val="16"/>
+          <w:szCs w:val="18"/>
+        </w:rPr>
+        <w:t xml:space="preserve">Μίρα Ισλαμάι </w:t>
+      </w:r>
+      <w:r>
+        <w:rPr>
+          <w:rFonts w:ascii="Microsoft YaHei UI Light" w:eastAsia="Microsoft YaHei UI Light" w:hAnsi="Microsoft YaHei UI Light" w:cs="Arial"/>
+          <w:color w:val="595959" w:themeColor="text1" w:themeTint="A6"/>
+          <w:sz w:val="16"/>
+          <w:szCs w:val="18"/>
+        </w:rPr>
+        <w:tab/>
+      </w:r>
+      <w:r>
+        <w:rPr>
+          <w:rFonts w:ascii="Microsoft YaHei UI Light" w:eastAsia="Microsoft YaHei UI Light" w:hAnsi="Microsoft YaHei UI Light" w:cs="Arial"/>
+          <w:color w:val="595959" w:themeColor="text1" w:themeTint="A6"/>
+          <w:sz w:val="16"/>
+          <w:szCs w:val="18"/>
+        </w:rPr>
+        <w:tab/>
+        <w:t xml:space="preserve">1070736 </w:t>
+      </w:r>
+      <w:r>
+        <w:rPr>
+          <w:rFonts w:ascii="Microsoft YaHei UI Light" w:eastAsia="Microsoft YaHei UI Light" w:hAnsi="Microsoft YaHei UI Light" w:cs="Arial"/>
+          <w:color w:val="595959" w:themeColor="text1" w:themeTint="A6"/>
+          <w:sz w:val="16"/>
+          <w:szCs w:val="18"/>
+        </w:rPr>
+        <w:tab/>
+      </w:r>
+      <w:r>
+        <w:rPr>
+          <w:rFonts w:ascii="Microsoft YaHei UI Light" w:eastAsia="Microsoft YaHei UI Light" w:hAnsi="Microsoft YaHei UI Light" w:cs="Arial"/>
+          <w:color w:val="595959" w:themeColor="text1" w:themeTint="A6"/>
+          <w:sz w:val="16"/>
+          <w:szCs w:val="18"/>
+        </w:rPr>
+        <w:tab/>
+        <w:t>5</w:t>
+      </w:r>
+      <w:r>
+        <w:rPr>
+          <w:rFonts w:ascii="Microsoft YaHei UI Light" w:eastAsia="Microsoft YaHei UI Light" w:hAnsi="Microsoft YaHei UI Light" w:cs="Arial"/>
+          <w:color w:val="595959" w:themeColor="text1" w:themeTint="A6"/>
+          <w:sz w:val="16"/>
+          <w:szCs w:val="18"/>
+          <w:vertAlign w:val="superscript"/>
+        </w:rPr>
+        <w:t>ο</w:t>
+      </w:r>
+      <w:r>
+        <w:rPr>
+          <w:rFonts w:ascii="Microsoft YaHei UI Light" w:eastAsia="Microsoft YaHei UI Light" w:hAnsi="Microsoft YaHei UI Light" w:cs="Arial"/>
+          <w:color w:val="595959" w:themeColor="text1" w:themeTint="A6"/>
+          <w:sz w:val="16"/>
+          <w:szCs w:val="18"/>
+        </w:rPr>
+        <w:t xml:space="preserve"> </w:t>
+      </w:r>
+      <w:r>
+        <w:rPr>
+          <w:rFonts w:ascii="Microsoft YaHei UI Light" w:eastAsia="Microsoft YaHei UI Light" w:hAnsi="Microsoft YaHei UI Light"/>
+          <w:color w:val="595959" w:themeColor="text1" w:themeTint="A6"/>
+          <w:sz w:val="16"/>
+          <w:szCs w:val="18"/>
+        </w:rPr>
+        <w:br/>
+      </w:r>
+      <w:r>
+        <w:rPr>
+          <w:rFonts w:ascii="Microsoft YaHei UI Light" w:eastAsia="Microsoft YaHei UI Light" w:hAnsi="Microsoft YaHei UI Light" w:cs="Arial"/>
+          <w:color w:val="595959" w:themeColor="text1" w:themeTint="A6"/>
+          <w:sz w:val="16"/>
+          <w:szCs w:val="18"/>
+        </w:rPr>
+        <w:t xml:space="preserve">Χρυσούλα Κατσαντά </w:t>
+      </w:r>
+      <w:r>
+        <w:rPr>
+          <w:rFonts w:ascii="Microsoft YaHei UI Light" w:eastAsia="Microsoft YaHei UI Light" w:hAnsi="Microsoft YaHei UI Light" w:cs="Arial"/>
+          <w:color w:val="595959" w:themeColor="text1" w:themeTint="A6"/>
+          <w:sz w:val="16"/>
+          <w:szCs w:val="18"/>
+        </w:rPr>
+        <w:tab/>
+        <w:t xml:space="preserve">1067503 </w:t>
+      </w:r>
+      <w:r>
+        <w:rPr>
+          <w:rFonts w:ascii="Microsoft YaHei UI Light" w:eastAsia="Microsoft YaHei UI Light" w:hAnsi="Microsoft YaHei UI Light" w:cs="Arial"/>
+          <w:color w:val="595959" w:themeColor="text1" w:themeTint="A6"/>
+          <w:sz w:val="16"/>
+          <w:szCs w:val="18"/>
+        </w:rPr>
+        <w:tab/>
+      </w:r>
+      <w:r>
+        <w:rPr>
+          <w:rFonts w:ascii="Microsoft YaHei UI Light" w:eastAsia="Microsoft YaHei UI Light" w:hAnsi="Microsoft YaHei UI Light" w:cs="Arial"/>
+          <w:color w:val="595959" w:themeColor="text1" w:themeTint="A6"/>
+          <w:sz w:val="16"/>
+          <w:szCs w:val="18"/>
+        </w:rPr>
+        <w:tab/>
+        <w:t>5</w:t>
+      </w:r>
+      <w:r>
+        <w:rPr>
+          <w:rFonts w:ascii="Microsoft YaHei UI Light" w:eastAsia="Microsoft YaHei UI Light" w:hAnsi="Microsoft YaHei UI Light" w:cs="Arial"/>
+          <w:color w:val="595959" w:themeColor="text1" w:themeTint="A6"/>
+          <w:sz w:val="16"/>
+          <w:szCs w:val="18"/>
+          <w:vertAlign w:val="superscript"/>
+        </w:rPr>
+        <w:t>ο</w:t>
+      </w:r>
+      <w:r>
+        <w:rPr>
+          <w:rFonts w:ascii="Microsoft YaHei UI Light" w:eastAsia="Microsoft YaHei UI Light" w:hAnsi="Microsoft YaHei UI Light" w:cs="Arial"/>
+          <w:color w:val="595959" w:themeColor="text1" w:themeTint="A6"/>
+          <w:sz w:val="16"/>
+          <w:szCs w:val="18"/>
+        </w:rPr>
+        <w:t xml:space="preserve"> </w:t>
+      </w:r>
+      <w:r>
+        <w:rPr>
+          <w:rFonts w:ascii="Microsoft YaHei UI Light" w:eastAsia="Microsoft YaHei UI Light" w:hAnsi="Microsoft YaHei UI Light"/>
+          <w:color w:val="595959" w:themeColor="text1" w:themeTint="A6"/>
+          <w:sz w:val="16"/>
+          <w:szCs w:val="18"/>
+        </w:rPr>
+        <w:br/>
+      </w:r>
+      <w:r>
+        <w:rPr>
+          <w:rFonts w:ascii="Microsoft YaHei UI Light" w:eastAsia="Microsoft YaHei UI Light" w:hAnsi="Microsoft YaHei UI Light" w:cs="Arial"/>
+          <w:color w:val="595959" w:themeColor="text1" w:themeTint="A6"/>
+          <w:sz w:val="16"/>
+          <w:szCs w:val="18"/>
+        </w:rPr>
+        <w:t xml:space="preserve">Δήμητρα Μαυρίδου </w:t>
+      </w:r>
+      <w:r>
+        <w:rPr>
+          <w:rFonts w:ascii="Microsoft YaHei UI Light" w:eastAsia="Microsoft YaHei UI Light" w:hAnsi="Microsoft YaHei UI Light" w:cs="Arial"/>
+          <w:color w:val="595959" w:themeColor="text1" w:themeTint="A6"/>
+          <w:sz w:val="16"/>
+          <w:szCs w:val="18"/>
+        </w:rPr>
+        <w:tab/>
+        <w:t xml:space="preserve">1070770 </w:t>
+      </w:r>
+      <w:r>
+        <w:rPr>
+          <w:rFonts w:ascii="Microsoft YaHei UI Light" w:eastAsia="Microsoft YaHei UI Light" w:hAnsi="Microsoft YaHei UI Light" w:cs="Arial"/>
+          <w:color w:val="595959" w:themeColor="text1" w:themeTint="A6"/>
+          <w:sz w:val="16"/>
+          <w:szCs w:val="18"/>
+        </w:rPr>
+        <w:tab/>
+      </w:r>
+      <w:r>
+        <w:rPr>
+          <w:rFonts w:ascii="Microsoft YaHei UI Light" w:eastAsia="Microsoft YaHei UI Light" w:hAnsi="Microsoft YaHei UI Light" w:cs="Arial"/>
+          <w:color w:val="595959" w:themeColor="text1" w:themeTint="A6"/>
+          <w:sz w:val="16"/>
+          <w:szCs w:val="18"/>
+        </w:rPr>
+        <w:tab/>
+        <w:t>6</w:t>
+      </w:r>
+      <w:r>
+        <w:rPr>
+          <w:rFonts w:ascii="Microsoft YaHei UI Light" w:eastAsia="Microsoft YaHei UI Light" w:hAnsi="Microsoft YaHei UI Light" w:cs="Arial"/>
+          <w:color w:val="595959" w:themeColor="text1" w:themeTint="A6"/>
+          <w:sz w:val="16"/>
+          <w:szCs w:val="18"/>
+          <w:vertAlign w:val="superscript"/>
+        </w:rPr>
+        <w:t>ο</w:t>
+      </w:r>
+      <w:r>
+        <w:rPr>
+          <w:rFonts w:ascii="Microsoft YaHei UI Light" w:eastAsia="Microsoft YaHei UI Light" w:hAnsi="Microsoft YaHei UI Light" w:cs="Arial"/>
+          <w:color w:val="595959" w:themeColor="text1" w:themeTint="A6"/>
+          <w:sz w:val="16"/>
+          <w:szCs w:val="18"/>
+        </w:rPr>
+        <w:t xml:space="preserve"> </w:t>
+      </w:r>
+      <w:r>
+        <w:rPr>
+          <w:rFonts w:ascii="Microsoft YaHei UI Light" w:eastAsia="Microsoft YaHei UI Light" w:hAnsi="Microsoft YaHei UI Light"/>
+          <w:color w:val="595959" w:themeColor="text1" w:themeTint="A6"/>
+          <w:sz w:val="16"/>
+          <w:szCs w:val="18"/>
+        </w:rPr>
+        <w:br/>
+      </w:r>
+      <w:r>
+        <w:rPr>
+          <w:rFonts w:ascii="Microsoft YaHei UI Light" w:eastAsia="Microsoft YaHei UI Light" w:hAnsi="Microsoft YaHei UI Light" w:cs="Arial"/>
+          <w:color w:val="595959" w:themeColor="text1" w:themeTint="A6"/>
+          <w:sz w:val="16"/>
+          <w:szCs w:val="18"/>
+        </w:rPr>
+        <w:t>Ανδρέας Τσιρώνης</w:t>
+      </w:r>
+      <w:r>
+        <w:rPr>
+          <w:rFonts w:ascii="Microsoft YaHei UI Light" w:eastAsia="Microsoft YaHei UI Light" w:hAnsi="Microsoft YaHei UI Light" w:cs="Arial"/>
+          <w:color w:val="595959" w:themeColor="text1" w:themeTint="A6"/>
+          <w:sz w:val="16"/>
+          <w:szCs w:val="18"/>
+        </w:rPr>
+        <w:tab/>
+        <w:t xml:space="preserve"> </w:t>
+      </w:r>
+      <w:r>
+        <w:rPr>
+          <w:rFonts w:ascii="Microsoft YaHei UI Light" w:eastAsia="Microsoft YaHei UI Light" w:hAnsi="Microsoft YaHei UI Light" w:cs="Arial"/>
+          <w:color w:val="595959" w:themeColor="text1" w:themeTint="A6"/>
+          <w:sz w:val="16"/>
+          <w:szCs w:val="18"/>
+        </w:rPr>
+        <w:tab/>
+        <w:t xml:space="preserve">1063428 </w:t>
+      </w:r>
+      <w:r>
+        <w:rPr>
+          <w:rFonts w:ascii="Microsoft YaHei UI Light" w:eastAsia="Microsoft YaHei UI Light" w:hAnsi="Microsoft YaHei UI Light" w:cs="Arial"/>
+          <w:color w:val="595959" w:themeColor="text1" w:themeTint="A6"/>
+          <w:sz w:val="16"/>
+          <w:szCs w:val="18"/>
+        </w:rPr>
+        <w:tab/>
+      </w:r>
+      <w:r>
+        <w:rPr>
+          <w:rFonts w:ascii="Microsoft YaHei UI Light" w:eastAsia="Microsoft YaHei UI Light" w:hAnsi="Microsoft YaHei UI Light" w:cs="Arial"/>
+          <w:color w:val="595959" w:themeColor="text1" w:themeTint="A6"/>
+          <w:sz w:val="16"/>
+          <w:szCs w:val="18"/>
+        </w:rPr>
+        <w:tab/>
+        <w:t>6</w:t>
+      </w:r>
+      <w:r>
+        <w:rPr>
+          <w:rFonts w:ascii="Microsoft YaHei UI Light" w:eastAsia="Microsoft YaHei UI Light" w:hAnsi="Microsoft YaHei UI Light" w:cs="Arial"/>
+          <w:color w:val="595959" w:themeColor="text1" w:themeTint="A6"/>
+          <w:sz w:val="16"/>
+          <w:szCs w:val="18"/>
+          <w:vertAlign w:val="superscript"/>
+        </w:rPr>
+        <w:t>ο</w:t>
+      </w:r>
+      <w:r>
+        <w:rPr>
+          <w:rFonts w:ascii="Microsoft YaHei UI Light" w:eastAsia="Microsoft YaHei UI Light" w:hAnsi="Microsoft YaHei UI Light" w:cs="Arial"/>
+          <w:color w:val="595959" w:themeColor="text1" w:themeTint="A6"/>
+          <w:sz w:val="16"/>
+          <w:szCs w:val="18"/>
+        </w:rPr>
+        <w:t xml:space="preserve"> </w:t>
+      </w:r>
+      <w:r>
+        <w:rPr>
+          <w:rFonts w:ascii="Microsoft YaHei UI Light" w:eastAsia="Microsoft YaHei UI Light" w:hAnsi="Microsoft YaHei UI Light"/>
+          <w:color w:val="595959" w:themeColor="text1" w:themeTint="A6"/>
+          <w:sz w:val="16"/>
+          <w:szCs w:val="18"/>
+        </w:rPr>
+        <w:br/>
+      </w:r>
+      <w:r>
+        <w:rPr>
+          <w:rFonts w:ascii="Microsoft YaHei UI Light" w:eastAsia="Microsoft YaHei UI Light" w:hAnsi="Microsoft YaHei UI Light" w:cs="Arial"/>
+          <w:color w:val="595959" w:themeColor="text1" w:themeTint="A6"/>
+          <w:sz w:val="16"/>
+          <w:szCs w:val="18"/>
+        </w:rPr>
+        <w:t xml:space="preserve">Αθανάσιος Κουκίος </w:t>
+      </w:r>
+      <w:r>
+        <w:rPr>
+          <w:rFonts w:ascii="Microsoft YaHei UI Light" w:eastAsia="Microsoft YaHei UI Light" w:hAnsi="Microsoft YaHei UI Light" w:cs="Arial"/>
+          <w:color w:val="595959" w:themeColor="text1" w:themeTint="A6"/>
+          <w:sz w:val="16"/>
+          <w:szCs w:val="18"/>
+        </w:rPr>
+        <w:tab/>
+      </w:r>
+      <w:r>
+        <w:rPr>
+          <w:rFonts w:ascii="Microsoft YaHei UI Light" w:eastAsia="Microsoft YaHei UI Light" w:hAnsi="Microsoft YaHei UI Light" w:cs="Arial"/>
+          <w:color w:val="595959" w:themeColor="text1" w:themeTint="A6"/>
+          <w:sz w:val="16"/>
+          <w:szCs w:val="18"/>
+        </w:rPr>
+        <w:t xml:space="preserve"> </w:t>
+      </w:r>
+      <w:r>
+        <w:rPr>
+          <w:rFonts w:ascii="Microsoft YaHei UI Light" w:eastAsia="Microsoft YaHei UI Light" w:hAnsi="Microsoft YaHei UI Light" w:cs="Arial"/>
+          <w:color w:val="595959" w:themeColor="text1" w:themeTint="A6"/>
+          <w:sz w:val="16"/>
+          <w:szCs w:val="18"/>
+        </w:rPr>
+        <w:t xml:space="preserve">1064779 </w:t>
+      </w:r>
+      <w:r>
+        <w:rPr>
+          <w:rFonts w:ascii="Microsoft YaHei UI Light" w:eastAsia="Microsoft YaHei UI Light" w:hAnsi="Microsoft YaHei UI Light" w:cs="Arial"/>
+          <w:color w:val="595959" w:themeColor="text1" w:themeTint="A6"/>
+          <w:sz w:val="16"/>
+          <w:szCs w:val="18"/>
+        </w:rPr>
+        <w:tab/>
+      </w:r>
+      <w:r>
+        <w:rPr>
+          <w:rFonts w:ascii="Microsoft YaHei UI Light" w:eastAsia="Microsoft YaHei UI Light" w:hAnsi="Microsoft YaHei UI Light" w:cs="Arial"/>
+          <w:color w:val="595959" w:themeColor="text1" w:themeTint="A6"/>
+          <w:sz w:val="16"/>
+          <w:szCs w:val="18"/>
+        </w:rPr>
+        <w:tab/>
+        <w:t>10</w:t>
+      </w:r>
+      <w:r>
+        <w:rPr>
+          <w:rFonts w:ascii="Microsoft YaHei UI Light" w:eastAsia="Microsoft YaHei UI Light" w:hAnsi="Microsoft YaHei UI Light" w:cs="Arial"/>
+          <w:color w:val="595959" w:themeColor="text1" w:themeTint="A6"/>
+          <w:sz w:val="16"/>
+          <w:szCs w:val="18"/>
+          <w:vertAlign w:val="superscript"/>
+        </w:rPr>
+        <w:t>ο</w:t>
+      </w:r>
+      <w:r>
+        <w:rPr>
+          <w:rFonts w:ascii="Microsoft YaHei UI Light" w:eastAsia="Microsoft YaHei UI Light" w:hAnsi="Microsoft YaHei UI Light" w:cs="Arial"/>
+          <w:color w:val="595959" w:themeColor="text1" w:themeTint="A6"/>
+          <w:sz w:val="16"/>
+          <w:szCs w:val="18"/>
+        </w:rPr>
+        <w:t xml:space="preserve"> </w:t>
+      </w:r>
+    </w:p>
+    <w:p>
+      <w:pPr>
+        <w:jc w:val="center"/>
+        <w:rPr>
+          <w:rFonts w:ascii="Microsoft YaHei UI Light" w:eastAsia="Microsoft YaHei UI Light" w:hAnsi="Microsoft YaHei UI Light" w:cs="Arial"/>
+          <w:color w:val="595959" w:themeColor="text1" w:themeTint="A6"/>
+          <w:sz w:val="16"/>
+          <w:szCs w:val="18"/>
+        </w:rPr>
+      </w:pPr>
+    </w:p>
+    <w:p>
+      <w:pPr>
+        <w:jc w:val="center"/>
+        <w:rPr>
+          <w:rFonts w:ascii="Microsoft YaHei UI Light" w:eastAsia="Microsoft YaHei UI Light" w:hAnsi="Microsoft YaHei UI Light" w:cs="Arial"/>
+          <w:color w:val="595959" w:themeColor="text1" w:themeTint="A6"/>
+          <w:sz w:val="16"/>
+          <w:szCs w:val="18"/>
+        </w:rPr>
+      </w:pPr>
+    </w:p>
+    <w:p>
+      <w:pPr>
+        <w:jc w:val="center"/>
+        <w:rPr>
+          <w:rFonts w:ascii="Microsoft YaHei UI Light" w:eastAsia="Microsoft YaHei UI Light" w:hAnsi="Microsoft YaHei UI Light" w:cs="Arial"/>
+          <w:color w:val="595959" w:themeColor="text1" w:themeTint="A6"/>
+          <w:sz w:val="16"/>
+          <w:szCs w:val="18"/>
+          <w:lang w:val="en-GB"/>
+        </w:rPr>
+      </w:pPr>
+      <w:r>
+        <w:rPr>
+          <w:rFonts w:ascii="Microsoft YaHei UI Light" w:eastAsia="Microsoft YaHei UI Light" w:hAnsi="Microsoft YaHei UI Light" w:cs="Arial"/>
+          <w:color w:val="595959" w:themeColor="text1" w:themeTint="A6"/>
+          <w:sz w:val="16"/>
+          <w:szCs w:val="18"/>
+          <w:lang w:val="en-GB"/>
+        </w:rPr>
+        <w:t xml:space="preserve">Editor: </w:t>
+      </w:r>
+      <w:r>
+        <w:rPr>
+          <w:rFonts w:ascii="Microsoft YaHei UI Light" w:eastAsia="Microsoft YaHei UI Light" w:hAnsi="Microsoft YaHei UI Light" w:cs="Arial"/>
+          <w:color w:val="595959" w:themeColor="text1" w:themeTint="A6"/>
+          <w:sz w:val="16"/>
+          <w:szCs w:val="18"/>
+        </w:rPr>
+        <w:t>Αθανάσιος Κουκίος</w:t>
       </w:r>
     </w:p>
     <w:p>
@@ -323,348 +749,45 @@
       </w:pPr>
       <w:r>
         <w:rPr>
-          <w:rFonts w:ascii="Microsoft YaHei UI Light" w:eastAsia="Microsoft YaHei UI Light" w:hAnsi="Microsoft YaHei UI Light" w:cs="Arial"/>
-          <w:color w:val="595959" w:themeColor="text1" w:themeTint="A6"/>
-          <w:sz w:val="16"/>
-          <w:szCs w:val="18"/>
-        </w:rPr>
-        <w:t xml:space="preserve">Μίρα Ισλαμάι </w:t>
-      </w:r>
-      <w:r>
-        <w:rPr>
-          <w:rFonts w:ascii="Microsoft YaHei UI Light" w:eastAsia="Microsoft YaHei UI Light" w:hAnsi="Microsoft YaHei UI Light" w:cs="Arial"/>
-          <w:color w:val="595959" w:themeColor="text1" w:themeTint="A6"/>
-          <w:sz w:val="16"/>
-          <w:szCs w:val="18"/>
-        </w:rPr>
-        <w:tab/>
-      </w:r>
-      <w:r>
-        <w:rPr>
-          <w:rFonts w:ascii="Microsoft YaHei UI Light" w:eastAsia="Microsoft YaHei UI Light" w:hAnsi="Microsoft YaHei UI Light" w:cs="Arial"/>
-          <w:color w:val="595959" w:themeColor="text1" w:themeTint="A6"/>
-          <w:sz w:val="16"/>
-          <w:szCs w:val="18"/>
-        </w:rPr>
-        <w:tab/>
-        <w:t xml:space="preserve">1070736 </w:t>
-      </w:r>
-      <w:r>
-        <w:rPr>
-          <w:rFonts w:ascii="Microsoft YaHei UI Light" w:eastAsia="Microsoft YaHei UI Light" w:hAnsi="Microsoft YaHei UI Light" w:cs="Arial"/>
-          <w:color w:val="595959" w:themeColor="text1" w:themeTint="A6"/>
-          <w:sz w:val="16"/>
-          <w:szCs w:val="18"/>
-        </w:rPr>
-        <w:tab/>
-      </w:r>
-      <w:r>
-        <w:rPr>
-          <w:rFonts w:ascii="Microsoft YaHei UI Light" w:eastAsia="Microsoft YaHei UI Light" w:hAnsi="Microsoft YaHei UI Light" w:cs="Arial"/>
-          <w:color w:val="595959" w:themeColor="text1" w:themeTint="A6"/>
-          <w:sz w:val="16"/>
-          <w:szCs w:val="18"/>
-        </w:rPr>
-        <w:tab/>
-        <w:t>5</w:t>
-      </w:r>
-      <w:r>
-        <w:rPr>
-          <w:rFonts w:ascii="Microsoft YaHei UI Light" w:eastAsia="Microsoft YaHei UI Light" w:hAnsi="Microsoft YaHei UI Light" w:cs="Arial"/>
-          <w:color w:val="595959" w:themeColor="text1" w:themeTint="A6"/>
-          <w:sz w:val="16"/>
-          <w:szCs w:val="18"/>
-          <w:vertAlign w:val="superscript"/>
-        </w:rPr>
-        <w:t>ο</w:t>
-      </w:r>
-      <w:r>
-        <w:rPr>
-          <w:rFonts w:ascii="Microsoft YaHei UI Light" w:eastAsia="Microsoft YaHei UI Light" w:hAnsi="Microsoft YaHei UI Light" w:cs="Arial"/>
-          <w:color w:val="595959" w:themeColor="text1" w:themeTint="A6"/>
-          <w:sz w:val="16"/>
-          <w:szCs w:val="18"/>
-        </w:rPr>
-        <w:t xml:space="preserve"> </w:t>
-      </w:r>
-      <w:r>
-        <w:rPr>
-          <w:rFonts w:ascii="Microsoft YaHei UI Light" w:eastAsia="Microsoft YaHei UI Light" w:hAnsi="Microsoft YaHei UI Light"/>
-          <w:color w:val="595959" w:themeColor="text1" w:themeTint="A6"/>
-          <w:sz w:val="16"/>
-          <w:szCs w:val="18"/>
-        </w:rPr>
-        <w:br/>
-      </w:r>
-      <w:r>
-        <w:rPr>
-          <w:rFonts w:ascii="Microsoft YaHei UI Light" w:eastAsia="Microsoft YaHei UI Light" w:hAnsi="Microsoft YaHei UI Light" w:cs="Arial"/>
-          <w:color w:val="595959" w:themeColor="text1" w:themeTint="A6"/>
-          <w:sz w:val="16"/>
-          <w:szCs w:val="18"/>
-        </w:rPr>
-        <w:t xml:space="preserve">Χρυσούλα Κατσαντά </w:t>
-      </w:r>
-      <w:r>
-        <w:rPr>
-          <w:rFonts w:ascii="Microsoft YaHei UI Light" w:eastAsia="Microsoft YaHei UI Light" w:hAnsi="Microsoft YaHei UI Light" w:cs="Arial"/>
-          <w:color w:val="595959" w:themeColor="text1" w:themeTint="A6"/>
-          <w:sz w:val="16"/>
-          <w:szCs w:val="18"/>
-        </w:rPr>
-        <w:tab/>
-        <w:t xml:space="preserve">1067503 </w:t>
-      </w:r>
-      <w:r>
-        <w:rPr>
-          <w:rFonts w:ascii="Microsoft YaHei UI Light" w:eastAsia="Microsoft YaHei UI Light" w:hAnsi="Microsoft YaHei UI Light" w:cs="Arial"/>
-          <w:color w:val="595959" w:themeColor="text1" w:themeTint="A6"/>
-          <w:sz w:val="16"/>
-          <w:szCs w:val="18"/>
-        </w:rPr>
-        <w:tab/>
-      </w:r>
-      <w:r>
-        <w:rPr>
-          <w:rFonts w:ascii="Microsoft YaHei UI Light" w:eastAsia="Microsoft YaHei UI Light" w:hAnsi="Microsoft YaHei UI Light" w:cs="Arial"/>
-          <w:color w:val="595959" w:themeColor="text1" w:themeTint="A6"/>
-          <w:sz w:val="16"/>
-          <w:szCs w:val="18"/>
-        </w:rPr>
-        <w:tab/>
-        <w:t>5</w:t>
-      </w:r>
-      <w:r>
-        <w:rPr>
-          <w:rFonts w:ascii="Microsoft YaHei UI Light" w:eastAsia="Microsoft YaHei UI Light" w:hAnsi="Microsoft YaHei UI Light" w:cs="Arial"/>
-          <w:color w:val="595959" w:themeColor="text1" w:themeTint="A6"/>
-          <w:sz w:val="16"/>
-          <w:szCs w:val="18"/>
-          <w:vertAlign w:val="superscript"/>
-        </w:rPr>
-        <w:t>ο</w:t>
-      </w:r>
-      <w:r>
-        <w:rPr>
-          <w:rFonts w:ascii="Microsoft YaHei UI Light" w:eastAsia="Microsoft YaHei UI Light" w:hAnsi="Microsoft YaHei UI Light" w:cs="Arial"/>
-          <w:color w:val="595959" w:themeColor="text1" w:themeTint="A6"/>
-          <w:sz w:val="16"/>
-          <w:szCs w:val="18"/>
-        </w:rPr>
-        <w:t xml:space="preserve"> </w:t>
-      </w:r>
-      <w:r>
-        <w:rPr>
-          <w:rFonts w:ascii="Microsoft YaHei UI Light" w:eastAsia="Microsoft YaHei UI Light" w:hAnsi="Microsoft YaHei UI Light"/>
-          <w:color w:val="595959" w:themeColor="text1" w:themeTint="A6"/>
-          <w:sz w:val="16"/>
-          <w:szCs w:val="18"/>
-        </w:rPr>
-        <w:br/>
-      </w:r>
-      <w:r>
-        <w:rPr>
-          <w:rFonts w:ascii="Microsoft YaHei UI Light" w:eastAsia="Microsoft YaHei UI Light" w:hAnsi="Microsoft YaHei UI Light" w:cs="Arial"/>
-          <w:color w:val="595959" w:themeColor="text1" w:themeTint="A6"/>
-          <w:sz w:val="16"/>
-          <w:szCs w:val="18"/>
-        </w:rPr>
-        <w:t xml:space="preserve">Δήμητρα Μαυρίδου </w:t>
-      </w:r>
-      <w:r>
-        <w:rPr>
-          <w:rFonts w:ascii="Microsoft YaHei UI Light" w:eastAsia="Microsoft YaHei UI Light" w:hAnsi="Microsoft YaHei UI Light" w:cs="Arial"/>
-          <w:color w:val="595959" w:themeColor="text1" w:themeTint="A6"/>
-          <w:sz w:val="16"/>
-          <w:szCs w:val="18"/>
-        </w:rPr>
-        <w:tab/>
-        <w:t xml:space="preserve">1070770 </w:t>
-      </w:r>
-      <w:r>
-        <w:rPr>
-          <w:rFonts w:ascii="Microsoft YaHei UI Light" w:eastAsia="Microsoft YaHei UI Light" w:hAnsi="Microsoft YaHei UI Light" w:cs="Arial"/>
-          <w:color w:val="595959" w:themeColor="text1" w:themeTint="A6"/>
-          <w:sz w:val="16"/>
-          <w:szCs w:val="18"/>
-        </w:rPr>
-        <w:tab/>
-      </w:r>
-      <w:r>
-        <w:rPr>
-          <w:rFonts w:ascii="Microsoft YaHei UI Light" w:eastAsia="Microsoft YaHei UI Light" w:hAnsi="Microsoft YaHei UI Light" w:cs="Arial"/>
-          <w:color w:val="595959" w:themeColor="text1" w:themeTint="A6"/>
-          <w:sz w:val="16"/>
-          <w:szCs w:val="18"/>
-        </w:rPr>
-        <w:tab/>
-        <w:t>6</w:t>
-      </w:r>
-      <w:r>
-        <w:rPr>
-          <w:rFonts w:ascii="Microsoft YaHei UI Light" w:eastAsia="Microsoft YaHei UI Light" w:hAnsi="Microsoft YaHei UI Light" w:cs="Arial"/>
-          <w:color w:val="595959" w:themeColor="text1" w:themeTint="A6"/>
-          <w:sz w:val="16"/>
-          <w:szCs w:val="18"/>
-          <w:vertAlign w:val="superscript"/>
-        </w:rPr>
-        <w:t>ο</w:t>
-      </w:r>
-      <w:r>
-        <w:rPr>
-          <w:rFonts w:ascii="Microsoft YaHei UI Light" w:eastAsia="Microsoft YaHei UI Light" w:hAnsi="Microsoft YaHei UI Light" w:cs="Arial"/>
-          <w:color w:val="595959" w:themeColor="text1" w:themeTint="A6"/>
-          <w:sz w:val="16"/>
-          <w:szCs w:val="18"/>
-        </w:rPr>
-        <w:t xml:space="preserve"> </w:t>
-      </w:r>
-      <w:r>
-        <w:rPr>
-          <w:rFonts w:ascii="Microsoft YaHei UI Light" w:eastAsia="Microsoft YaHei UI Light" w:hAnsi="Microsoft YaHei UI Light"/>
-          <w:color w:val="595959" w:themeColor="text1" w:themeTint="A6"/>
-          <w:sz w:val="16"/>
-          <w:szCs w:val="18"/>
-        </w:rPr>
-        <w:br/>
-      </w:r>
-      <w:r>
-        <w:rPr>
-          <w:rFonts w:ascii="Microsoft YaHei UI Light" w:eastAsia="Microsoft YaHei UI Light" w:hAnsi="Microsoft YaHei UI Light" w:cs="Arial"/>
-          <w:color w:val="595959" w:themeColor="text1" w:themeTint="A6"/>
-          <w:sz w:val="16"/>
-          <w:szCs w:val="18"/>
-        </w:rPr>
-        <w:t>Ανδρέας Τσιρώνης</w:t>
-      </w:r>
-      <w:r>
-        <w:rPr>
-          <w:rFonts w:ascii="Microsoft YaHei UI Light" w:eastAsia="Microsoft YaHei UI Light" w:hAnsi="Microsoft YaHei UI Light" w:cs="Arial"/>
-          <w:color w:val="595959" w:themeColor="text1" w:themeTint="A6"/>
-          <w:sz w:val="16"/>
-          <w:szCs w:val="18"/>
-        </w:rPr>
-        <w:tab/>
-        <w:t xml:space="preserve"> </w:t>
-      </w:r>
-      <w:r>
-        <w:rPr>
-          <w:rFonts w:ascii="Microsoft YaHei UI Light" w:eastAsia="Microsoft YaHei UI Light" w:hAnsi="Microsoft YaHei UI Light" w:cs="Arial"/>
-          <w:color w:val="595959" w:themeColor="text1" w:themeTint="A6"/>
-          <w:sz w:val="16"/>
-          <w:szCs w:val="18"/>
-        </w:rPr>
-        <w:tab/>
-        <w:t xml:space="preserve">1063428 </w:t>
-      </w:r>
-      <w:r>
-        <w:rPr>
-          <w:rFonts w:ascii="Microsoft YaHei UI Light" w:eastAsia="Microsoft YaHei UI Light" w:hAnsi="Microsoft YaHei UI Light" w:cs="Arial"/>
-          <w:color w:val="595959" w:themeColor="text1" w:themeTint="A6"/>
-          <w:sz w:val="16"/>
-          <w:szCs w:val="18"/>
-        </w:rPr>
-        <w:tab/>
-      </w:r>
-      <w:r>
-        <w:rPr>
-          <w:rFonts w:ascii="Microsoft YaHei UI Light" w:eastAsia="Microsoft YaHei UI Light" w:hAnsi="Microsoft YaHei UI Light" w:cs="Arial"/>
-          <w:color w:val="595959" w:themeColor="text1" w:themeTint="A6"/>
-          <w:sz w:val="16"/>
-          <w:szCs w:val="18"/>
-        </w:rPr>
-        <w:tab/>
-        <w:t>6</w:t>
-      </w:r>
-      <w:r>
-        <w:rPr>
-          <w:rFonts w:ascii="Microsoft YaHei UI Light" w:eastAsia="Microsoft YaHei UI Light" w:hAnsi="Microsoft YaHei UI Light" w:cs="Arial"/>
-          <w:color w:val="595959" w:themeColor="text1" w:themeTint="A6"/>
-          <w:sz w:val="16"/>
-          <w:szCs w:val="18"/>
-          <w:vertAlign w:val="superscript"/>
-        </w:rPr>
-        <w:t>ο</w:t>
-      </w:r>
-      <w:r>
-        <w:rPr>
-          <w:rFonts w:ascii="Microsoft YaHei UI Light" w:eastAsia="Microsoft YaHei UI Light" w:hAnsi="Microsoft YaHei UI Light" w:cs="Arial"/>
-          <w:color w:val="595959" w:themeColor="text1" w:themeTint="A6"/>
-          <w:sz w:val="16"/>
-          <w:szCs w:val="18"/>
-        </w:rPr>
-        <w:t xml:space="preserve"> </w:t>
-      </w:r>
-      <w:r>
-        <w:rPr>
-          <w:rFonts w:ascii="Microsoft YaHei UI Light" w:eastAsia="Microsoft YaHei UI Light" w:hAnsi="Microsoft YaHei UI Light"/>
-          <w:color w:val="595959" w:themeColor="text1" w:themeTint="A6"/>
-          <w:sz w:val="16"/>
-          <w:szCs w:val="18"/>
-        </w:rPr>
-        <w:br/>
-      </w:r>
-      <w:r>
-        <w:rPr>
-          <w:rFonts w:ascii="Microsoft YaHei UI Light" w:eastAsia="Microsoft YaHei UI Light" w:hAnsi="Microsoft YaHei UI Light" w:cs="Arial"/>
-          <w:color w:val="595959" w:themeColor="text1" w:themeTint="A6"/>
-          <w:sz w:val="16"/>
-          <w:szCs w:val="18"/>
-        </w:rPr>
-        <w:t xml:space="preserve">Αθανάσιος Κουκίος </w:t>
-      </w:r>
-      <w:r>
-        <w:rPr>
-          <w:rFonts w:ascii="Microsoft YaHei UI Light" w:eastAsia="Microsoft YaHei UI Light" w:hAnsi="Microsoft YaHei UI Light" w:cs="Arial"/>
-          <w:color w:val="595959" w:themeColor="text1" w:themeTint="A6"/>
-          <w:sz w:val="16"/>
-          <w:szCs w:val="18"/>
-        </w:rPr>
-        <w:tab/>
-        <w:t xml:space="preserve">1064779 </w:t>
-      </w:r>
-      <w:r>
-        <w:rPr>
-          <w:rFonts w:ascii="Microsoft YaHei UI Light" w:eastAsia="Microsoft YaHei UI Light" w:hAnsi="Microsoft YaHei UI Light" w:cs="Arial"/>
-          <w:color w:val="595959" w:themeColor="text1" w:themeTint="A6"/>
-          <w:sz w:val="16"/>
-          <w:szCs w:val="18"/>
-        </w:rPr>
-        <w:tab/>
-      </w:r>
-      <w:r>
-        <w:rPr>
-          <w:rFonts w:ascii="Microsoft YaHei UI Light" w:eastAsia="Microsoft YaHei UI Light" w:hAnsi="Microsoft YaHei UI Light" w:cs="Arial"/>
-          <w:color w:val="595959" w:themeColor="text1" w:themeTint="A6"/>
-          <w:sz w:val="16"/>
-          <w:szCs w:val="18"/>
-        </w:rPr>
-        <w:tab/>
-        <w:t>10</w:t>
-      </w:r>
-      <w:r>
-        <w:rPr>
-          <w:rFonts w:ascii="Microsoft YaHei UI Light" w:eastAsia="Microsoft YaHei UI Light" w:hAnsi="Microsoft YaHei UI Light" w:cs="Arial"/>
-          <w:color w:val="595959" w:themeColor="text1" w:themeTint="A6"/>
-          <w:sz w:val="16"/>
-          <w:szCs w:val="18"/>
-          <w:vertAlign w:val="superscript"/>
-        </w:rPr>
-        <w:t>ο</w:t>
-      </w:r>
-      <w:r>
-        <w:rPr>
-          <w:rFonts w:ascii="Microsoft YaHei UI Light" w:eastAsia="Microsoft YaHei UI Light" w:hAnsi="Microsoft YaHei UI Light" w:cs="Arial"/>
-          <w:color w:val="595959" w:themeColor="text1" w:themeTint="A6"/>
-          <w:sz w:val="16"/>
-          <w:szCs w:val="18"/>
-        </w:rPr>
-        <w:t xml:space="preserve"> </w:t>
-      </w:r>
-    </w:p>
-    <w:p>
-      <w:pPr>
-        <w:pStyle w:val="3"/>
+          <w:rFonts w:ascii="Microsoft YaHei UI Light" w:eastAsia="Microsoft YaHei UI Light" w:hAnsi="Microsoft YaHei UI Light"/>
+          <w:color w:val="595959" w:themeColor="text1" w:themeTint="A6"/>
+          <w:sz w:val="16"/>
+          <w:szCs w:val="18"/>
+          <w:lang w:val="en-GB"/>
+        </w:rPr>
+        <w:t>Contributor</w:t>
+      </w:r>
+      <w:r>
+        <w:rPr>
+          <w:rFonts w:ascii="Microsoft YaHei UI Light" w:eastAsia="Microsoft YaHei UI Light" w:hAnsi="Microsoft YaHei UI Light"/>
+          <w:color w:val="595959" w:themeColor="text1" w:themeTint="A6"/>
+          <w:sz w:val="16"/>
+          <w:szCs w:val="18"/>
+        </w:rPr>
+        <w:t>:</w:t>
+      </w:r>
+      <w:r>
+        <w:rPr>
+          <w:rFonts w:ascii="Microsoft YaHei UI Light" w:eastAsia="Microsoft YaHei UI Light" w:hAnsi="Microsoft YaHei UI Light" w:cs="Arial"/>
+          <w:color w:val="595959" w:themeColor="text1" w:themeTint="A6"/>
+          <w:sz w:val="16"/>
+          <w:szCs w:val="18"/>
+        </w:rPr>
+        <w:t xml:space="preserve"> </w:t>
+      </w:r>
+      <w:r>
+        <w:rPr>
+          <w:rFonts w:ascii="Microsoft YaHei UI Light" w:eastAsia="Microsoft YaHei UI Light" w:hAnsi="Microsoft YaHei UI Light" w:cs="Arial"/>
+          <w:color w:val="595959" w:themeColor="text1" w:themeTint="A6"/>
+          <w:sz w:val="16"/>
+          <w:szCs w:val="18"/>
+        </w:rPr>
+        <w:t>Δήμητρα Μαυρίδου</w:t>
+      </w:r>
+    </w:p>
+    <w:p>
+      <w:pPr>
+        <w:pStyle w:val="Heading3"/>
         <w:rPr>
           <w:rFonts w:eastAsia="Microsoft YaHei UI Light"/>
           <w:color w:val="000000" w:themeColor="text1"/>
@@ -704,31 +827,46 @@
         </w:rPr>
         <w:t xml:space="preserve">Η ομάδα διατηρεί έναν </w:t>
       </w:r>
-      <w:hyperlink r:id="rId5" w:history="1">
-        <w:r>
-          <w:rPr>
-            <w:rStyle w:val="-"/>
-            <w:rFonts w:ascii="Microsoft YaHei UI Light" w:eastAsia="Microsoft YaHei UI Light" w:hAnsi="Microsoft YaHei UI Light"/>
-            <w:lang w:val="en-US"/>
-          </w:rPr>
-          <w:t>discord</w:t>
-        </w:r>
-        <w:r>
-          <w:rPr>
-            <w:rStyle w:val="-"/>
-            <w:rFonts w:ascii="Microsoft YaHei UI Light" w:eastAsia="Microsoft YaHei UI Light" w:hAnsi="Microsoft YaHei UI Light"/>
-          </w:rPr>
-          <w:t xml:space="preserve"> </w:t>
-        </w:r>
-        <w:r>
-          <w:rPr>
-            <w:rStyle w:val="-"/>
-            <w:rFonts w:ascii="Microsoft YaHei UI Light" w:eastAsia="Microsoft YaHei UI Light" w:hAnsi="Microsoft YaHei UI Light"/>
-            <w:lang w:val="en-US"/>
-          </w:rPr>
-          <w:t>server</w:t>
-        </w:r>
-      </w:hyperlink>
+      <w:r>
+        <w:fldChar w:fldCharType="begin"/>
+      </w:r>
+      <w:r>
+        <w:instrText>HYPERLINK "https://discord.gg/RAWubzJYnN"</w:instrText>
+      </w:r>
+      <w:r>
+        <w:fldChar w:fldCharType="separate"/>
+      </w:r>
+      <w:r>
+        <w:rPr>
+          <w:rStyle w:val="Hyperlink"/>
+          <w:rFonts w:ascii="Microsoft YaHei UI Light" w:eastAsia="Microsoft YaHei UI Light" w:hAnsi="Microsoft YaHei UI Light"/>
+          <w:lang w:val="en-US"/>
+        </w:rPr>
+        <w:t>discord</w:t>
+      </w:r>
+      <w:r>
+        <w:rPr>
+          <w:rStyle w:val="Hyperlink"/>
+          <w:rFonts w:ascii="Microsoft YaHei UI Light" w:eastAsia="Microsoft YaHei UI Light" w:hAnsi="Microsoft YaHei UI Light"/>
+        </w:rPr>
+        <w:t xml:space="preserve"> </w:t>
+      </w:r>
+      <w:r>
+        <w:rPr>
+          <w:rStyle w:val="Hyperlink"/>
+          <w:rFonts w:ascii="Microsoft YaHei UI Light" w:eastAsia="Microsoft YaHei UI Light" w:hAnsi="Microsoft YaHei UI Light"/>
+          <w:lang w:val="en-US"/>
+        </w:rPr>
+        <w:t>server</w:t>
+      </w:r>
+      <w:r>
+        <w:rPr>
+          <w:rStyle w:val="Hyperlink"/>
+          <w:rFonts w:ascii="Microsoft YaHei UI Light" w:eastAsia="Microsoft YaHei UI Light" w:hAnsi="Microsoft YaHei UI Light"/>
+          <w:lang w:val="en-US"/>
+        </w:rPr>
+        <w:fldChar w:fldCharType="end"/>
+      </w:r>
       <w:r>
         <w:rPr>
           <w:rFonts w:ascii="Microsoft YaHei UI Light" w:eastAsia="Microsoft YaHei UI Light" w:hAnsi="Microsoft YaHei UI Light"/>
@@ -817,6 +955,7 @@
         </w:rPr>
         <w:t xml:space="preserve">στο </w:t>
       </w:r>
+      <w:proofErr w:type="spellStart"/>
       <w:r>
         <w:rPr>
           <w:rFonts w:ascii="Microsoft YaHei UI Light" w:eastAsia="Microsoft YaHei UI Light" w:hAnsi="Microsoft YaHei UI Light"/>
@@ -824,6 +963,7 @@
         </w:rPr>
         <w:t>github</w:t>
       </w:r>
+      <w:proofErr w:type="spellEnd"/>
       <w:r>
         <w:rPr>
           <w:rFonts w:ascii="Microsoft YaHei UI Light" w:eastAsia="Microsoft YaHei UI Light" w:hAnsi="Microsoft YaHei UI Light"/>
@@ -894,16 +1034,33 @@
         </w:rPr>
         <w:t xml:space="preserve">στο </w:t>
       </w:r>
-      <w:hyperlink r:id="rId6" w:history="1">
-        <w:r>
-          <w:rPr>
-            <w:rStyle w:val="-"/>
-            <w:rFonts w:ascii="Microsoft YaHei UI Light" w:eastAsia="Microsoft YaHei UI Light" w:hAnsi="Microsoft YaHei UI Light"/>
-            <w:lang w:val="en-US"/>
-          </w:rPr>
-          <w:t>github</w:t>
-        </w:r>
-      </w:hyperlink>
+      <w:r>
+        <w:fldChar w:fldCharType="begin"/>
+      </w:r>
+      <w:r>
+        <w:instrText>HYPERLINK "https://github.com/DimitraM/Room_Design.git"</w:instrText>
+      </w:r>
+      <w:r>
+        <w:fldChar w:fldCharType="separate"/>
+      </w:r>
+      <w:proofErr w:type="spellStart"/>
+      <w:r>
+        <w:rPr>
+          <w:rStyle w:val="Hyperlink"/>
+          <w:rFonts w:ascii="Microsoft YaHei UI Light" w:eastAsia="Microsoft YaHei UI Light" w:hAnsi="Microsoft YaHei UI Light"/>
+          <w:lang w:val="en-US"/>
+        </w:rPr>
+        <w:t>github</w:t>
+      </w:r>
+      <w:proofErr w:type="spellEnd"/>
+      <w:r>
+        <w:rPr>
+          <w:rStyle w:val="Hyperlink"/>
+          <w:rFonts w:ascii="Microsoft YaHei UI Light" w:eastAsia="Microsoft YaHei UI Light" w:hAnsi="Microsoft YaHei UI Light"/>
+          <w:lang w:val="en-US"/>
+        </w:rPr>
+        <w:fldChar w:fldCharType="end"/>
+      </w:r>
       <w:r>
         <w:rPr>
           <w:rFonts w:ascii="Microsoft YaHei UI Light" w:eastAsia="Microsoft YaHei UI Light" w:hAnsi="Microsoft YaHei UI Light"/>
@@ -1056,6 +1213,7 @@
         </w:rPr>
         <w:t xml:space="preserve">Μέσω του </w:t>
       </w:r>
+      <w:proofErr w:type="spellStart"/>
       <w:r>
         <w:rPr>
           <w:rFonts w:ascii="Microsoft YaHei UI Light" w:eastAsia="Microsoft YaHei UI Light" w:hAnsi="Microsoft YaHei UI Light"/>
@@ -1063,6 +1221,7 @@
         </w:rPr>
         <w:t>github</w:t>
       </w:r>
+      <w:proofErr w:type="spellEnd"/>
       <w:r>
         <w:rPr>
           <w:rFonts w:ascii="Microsoft YaHei UI Light" w:eastAsia="Microsoft YaHei UI Light" w:hAnsi="Microsoft YaHei UI Light"/>
@@ -1113,6 +1272,7 @@
         </w:rPr>
         <w:t xml:space="preserve">στο </w:t>
       </w:r>
+      <w:proofErr w:type="spellStart"/>
       <w:r>
         <w:rPr>
           <w:rFonts w:ascii="Microsoft YaHei UI Light" w:eastAsia="Microsoft YaHei UI Light" w:hAnsi="Microsoft YaHei UI Light"/>
@@ -1120,6 +1280,7 @@
         </w:rPr>
         <w:t>github</w:t>
       </w:r>
+      <w:proofErr w:type="spellEnd"/>
       <w:r>
         <w:rPr>
           <w:rFonts w:ascii="Microsoft YaHei UI Light" w:eastAsia="Microsoft YaHei UI Light" w:hAnsi="Microsoft YaHei UI Light"/>
@@ -1145,6 +1306,7 @@
         </w:rPr>
         <w:t xml:space="preserve"> </w:t>
       </w:r>
+      <w:proofErr w:type="spellStart"/>
       <w:r>
         <w:rPr>
           <w:rFonts w:ascii="Microsoft YaHei UI Light" w:eastAsia="Microsoft YaHei UI Light" w:hAnsi="Microsoft YaHei UI Light"/>
@@ -1152,6 +1314,7 @@
         </w:rPr>
         <w:t>RoomDesign</w:t>
       </w:r>
+      <w:proofErr w:type="spellEnd"/>
       <w:r>
         <w:rPr>
           <w:rFonts w:ascii="Microsoft YaHei UI Light" w:eastAsia="Microsoft YaHei UI Light" w:hAnsi="Microsoft YaHei UI Light"/>
@@ -1337,6 +1500,7 @@
         </w:rPr>
         <w:t xml:space="preserve"> </w:t>
       </w:r>
+      <w:proofErr w:type="spellStart"/>
       <w:r>
         <w:rPr>
           <w:rFonts w:ascii="Microsoft YaHei UI Light" w:eastAsia="Microsoft YaHei UI Light" w:hAnsi="Microsoft YaHei UI Light"/>
@@ -1344,6 +1508,7 @@
         </w:rPr>
         <w:t>YaHei</w:t>
       </w:r>
+      <w:proofErr w:type="spellEnd"/>
       <w:r>
         <w:rPr>
           <w:rFonts w:ascii="Microsoft YaHei UI Light" w:eastAsia="Microsoft YaHei UI Light" w:hAnsi="Microsoft YaHei UI Light"/>
@@ -1385,7 +1550,7 @@
     </w:p>
     <w:p>
       <w:pPr>
-        <w:pStyle w:val="3"/>
+        <w:pStyle w:val="Heading3"/>
         <w:rPr>
           <w:rFonts w:eastAsia="Microsoft YaHei UI Light"/>
           <w:color w:val="000000" w:themeColor="text1"/>
@@ -1429,6 +1594,7 @@
       <w:r>
         <w:rPr>
           <w:rFonts w:ascii="Microsoft YaHei UI Light" w:eastAsia="Microsoft YaHei UI Light" w:hAnsi="Microsoft YaHei UI Light"/>
+          <w:noProof/>
         </w:rPr>
         <w:drawing>
           <wp:inline distT="0" distB="0" distL="0" distR="0" wp14:anchorId="42F34906" wp14:editId="635A322C">
@@ -1587,6 +1753,7 @@
         </w:rPr>
         <w:t xml:space="preserve">χρησιμοποιούμε το </w:t>
       </w:r>
+      <w:proofErr w:type="spellStart"/>
       <w:r>
         <w:rPr>
           <w:rFonts w:ascii="Microsoft YaHei UI Light" w:eastAsia="Microsoft YaHei UI Light" w:hAnsi="Microsoft YaHei UI Light"/>
@@ -1594,6 +1761,7 @@
         </w:rPr>
         <w:t>miro</w:t>
       </w:r>
+      <w:proofErr w:type="spellEnd"/>
       <w:r>
         <w:rPr>
           <w:rFonts w:ascii="Microsoft YaHei UI Light" w:eastAsia="Microsoft YaHei UI Light" w:hAnsi="Microsoft YaHei UI Light"/>
@@ -1606,6 +1774,7 @@
         </w:rPr>
         <w:t xml:space="preserve">και το </w:t>
       </w:r>
+      <w:proofErr w:type="spellStart"/>
       <w:r>
         <w:rPr>
           <w:rFonts w:ascii="Microsoft YaHei UI Light" w:eastAsia="Microsoft YaHei UI Light" w:hAnsi="Microsoft YaHei UI Light"/>
@@ -1613,6 +1782,7 @@
         </w:rPr>
         <w:t>figma</w:t>
       </w:r>
+      <w:proofErr w:type="spellEnd"/>
       <w:r>
         <w:rPr>
           <w:rFonts w:ascii="Microsoft YaHei UI Light" w:eastAsia="Microsoft YaHei UI Light" w:hAnsi="Microsoft YaHei UI Light"/>
@@ -1760,6 +1930,7 @@
       <w:r>
         <w:rPr>
           <w:rFonts w:ascii="Microsoft YaHei UI Light" w:eastAsia="Microsoft YaHei UI Light" w:hAnsi="Microsoft YaHei UI Light"/>
+          <w:noProof/>
           <w:lang w:val="en-US"/>
         </w:rPr>
         <w:drawing>
@@ -1839,6 +2010,7 @@
       <w:r>
         <w:rPr>
           <w:rFonts w:ascii="Microsoft YaHei UI Light" w:eastAsia="Microsoft YaHei UI Light" w:hAnsi="Microsoft YaHei UI Light"/>
+          <w:noProof/>
           <w:lang w:val="en-US"/>
         </w:rPr>
         <w:lastRenderedPageBreak/>
@@ -1938,6 +2110,31 @@
 </w:document>
 </file>
 
+<file path=word/endnotes.xml><?xml version="1.0" encoding="utf-8"?>
+<w:endnotes xmlns:wpc="http://schemas.microsoft.com/office/word/2010/wordprocessingCanvas" xmlns:cx="http://schemas.microsoft.com/office/drawing/2014/chartex" xmlns:cx1="http://schemas.microsoft.com/office/drawing/2015/9/8/chartex" xmlns:cx2="http://schemas.microsoft.com/office/drawing/2015/10/21/chartex" xmlns:cx3="http://schemas.microsoft.com/office/drawing/2016/5/9/chartex" xmlns:cx4="http://schemas.microsoft.com/office/drawing/2016/5/10/chartex" xmlns:cx5="http://schemas.microsoft.com/office/drawing/2016/5/11/chartex" xmlns:cx6="http://schemas.microsoft.com/office/drawing/2016/5/12/chartex" xmlns:cx7="http://schemas.microsoft.com/office/drawing/2016/5/13/chartex" xmlns:cx8="http://schemas.microsoft.com/office/drawing/2016/5/14/chartex" xmlns:mc="http://schemas.openxmlformats.org/markup-compatibility/2006" xmlns:aink="http://schemas.microsoft.com/office/drawing/2016/ink" xmlns:am3d="http://schemas.microsoft.com/office/drawing/2017/model3d" xmlns:o="urn:schemas-microsoft-com:office:office" xmlns:oel="http://schemas.microsoft.com/office/2019/extlst" xmlns:r="http://schemas.openxmlformats.org/officeDocument/2006/relationships" xmlns:m="http://schemas.openxmlformats.org/officeDocument/2006/math" xmlns:v="urn:schemas-microsoft-com:vml" xmlns:wp14="http://schemas.microsoft.com/office/word/2010/wordprocessingDrawing" xmlns:wp="http://schemas.openxmlformats.org/drawingml/2006/wordprocessingDrawing" xmlns:w10="urn:schemas-microsoft-com:office:word" xmlns:w="http://schemas.openxmlformats.org/wordprocessingml/2006/main" xmlns:w14="http://schemas.microsoft.com/office/word/2010/wordml" xmlns:w15="http://schemas.microsoft.com/office/word/2012/wordml" xmlns:w16cex="http://schemas.microsoft.com/office/word/2018/wordml/cex" xmlns:w16cid="http://schemas.microsoft.com/office/word/2016/wordml/cid" xmlns:w16="http://schemas.microsoft.com/office/word/2018/wordml" xmlns:w16sdtdh="http://schemas.microsoft.com/office/word/2020/wordml/sdtdatahash" xmlns:w16se="http://schemas.microsoft.com/office/word/2015/wordml/symex" xmlns:wpg="http://schemas.microsoft.com/office/word/2010/wordprocessingGroup" xmlns:wpi="http://schemas.microsoft.com/office/word/2010/wordprocessingInk" xmlns:wne="http://schemas.microsoft.com/office/word/2006/wordml" xmlns:wps="http://schemas.microsoft.com/office/word/2010/wordprocessingShape" mc:Ignorable="w14 w15 w16se w16cid w16 w16cex w16sdtdh wp14">
+  <w:endnote w:type="separator" w:id="-1">
+    <w:p>
+      <w:pPr>
+        <w:spacing w:after="0" w:line="240" w:lineRule="auto"/>
+      </w:pPr>
+      <w:r>
+        <w:separator/>
+      </w:r>
+    </w:p>
+  </w:endnote>
+  <w:endnote w:type="continuationSeparator" w:id="0">
+    <w:p>
+      <w:pPr>
+        <w:spacing w:after="0" w:line="240" w:lineRule="auto"/>
+      </w:pPr>
+      <w:r>
+        <w:continuationSeparator/>
+      </w:r>
+    </w:p>
+  </w:endnote>
+</w:endnotes>
+</file>
+
 <file path=word/footer1.xml><?xml version="1.0" encoding="utf-8"?>
 <w:ftr xmlns:wpc="http://schemas.microsoft.com/office/word/2010/wordprocessingCanvas" xmlns:cx="http://schemas.microsoft.com/office/drawing/2014/chartex" xmlns:cx1="http://schemas.microsoft.com/office/drawing/2015/9/8/chartex" xmlns:cx2="http://schemas.microsoft.com/office/drawing/2015/10/21/chartex" xmlns:cx3="http://schemas.microsoft.com/office/drawing/2016/5/9/chartex" xmlns:cx4="http://schemas.microsoft.com/office/drawing/2016/5/10/chartex" xmlns:cx5="http://schemas.microsoft.com/office/drawing/2016/5/11/chartex" xmlns:cx6="http://schemas.microsoft.com/office/drawing/2016/5/12/chartex" xmlns:cx7="http://schemas.microsoft.com/office/drawing/2016/5/13/chartex" xmlns:cx8="http://schemas.microsoft.com/office/drawing/2016/5/14/chartex" xmlns:mc="http://schemas.openxmlformats.org/markup-compatibility/2006" xmlns:aink="http://schemas.microsoft.com/office/drawing/2016/ink" xmlns:am3d="http://schemas.microsoft.com/office/drawing/2017/model3d" xmlns:o="urn:schemas-microsoft-com:office:office" xmlns:oel="http://schemas.microsoft.com/office/2019/extlst" xmlns:r="http://schemas.openxmlformats.org/officeDocument/2006/relationships" xmlns:m="http://schemas.openxmlformats.org/officeDocument/2006/math" xmlns:v="urn:schemas-microsoft-com:vml" xmlns:wp14="http://schemas.microsoft.com/office/word/2010/wordprocessingDrawing" xmlns:wp="http://schemas.openxmlformats.org/drawingml/2006/wordprocessingDrawing" xmlns:w10="urn:schemas-microsoft-com:office:word" xmlns:w="http://schemas.openxmlformats.org/wordprocessingml/2006/main" xmlns:w14="http://schemas.microsoft.com/office/word/2010/wordml" xmlns:w15="http://schemas.microsoft.com/office/word/2012/wordml" xmlns:w16cex="http://schemas.microsoft.com/office/word/2018/wordml/cex" xmlns:w16cid="http://schemas.microsoft.com/office/word/2016/wordml/cid" xmlns:w16="http://schemas.microsoft.com/office/word/2018/wordml" xmlns:w16sdtdh="http://schemas.microsoft.com/office/word/2020/wordml/sdtdatahash" xmlns:w16se="http://schemas.microsoft.com/office/word/2015/wordml/symex" xmlns:wpg="http://schemas.microsoft.com/office/word/2010/wordprocessingGroup" xmlns:wpi="http://schemas.microsoft.com/office/word/2010/wordprocessingInk" xmlns:wne="http://schemas.microsoft.com/office/word/2006/wordml" xmlns:wps="http://schemas.microsoft.com/office/word/2010/wordprocessingShape" mc:Ignorable="w14 w15 w16se w16cid w16 w16cex w16sdtdh wp14">
   <w:sdt>
@@ -1951,7 +2148,7 @@
     <w:sdtContent>
       <w:p>
         <w:pPr>
-          <w:pStyle w:val="a6"/>
+          <w:pStyle w:val="Footer"/>
           <w:jc w:val="right"/>
         </w:pPr>
         <w:r>
@@ -1974,7 +2171,7 @@
   </w:sdt>
   <w:p>
     <w:pPr>
-      <w:pStyle w:val="a6"/>
+      <w:pStyle w:val="Footer"/>
     </w:pPr>
   </w:p>
 </w:ftr>
@@ -1993,7 +2190,7 @@
     <w:sdtContent>
       <w:p>
         <w:pPr>
-          <w:pStyle w:val="a6"/>
+          <w:pStyle w:val="Footer"/>
           <w:jc w:val="right"/>
         </w:pPr>
         <w:r>
@@ -2016,10 +2213,35 @@
   </w:sdt>
   <w:p>
     <w:pPr>
-      <w:pStyle w:val="a6"/>
+      <w:pStyle w:val="Footer"/>
     </w:pPr>
   </w:p>
 </w:ftr>
+</file>
+
+<file path=word/footnotes.xml><?xml version="1.0" encoding="utf-8"?>
+<w:footnotes xmlns:wpc="http://schemas.microsoft.com/office/word/2010/wordprocessingCanvas" xmlns:cx="http://schemas.microsoft.com/office/drawing/2014/chartex" xmlns:cx1="http://schemas.microsoft.com/office/drawing/2015/9/8/chartex" xmlns:cx2="http://schemas.microsoft.com/office/drawing/2015/10/21/chartex" xmlns:cx3="http://schemas.microsoft.com/office/drawing/2016/5/9/chartex" xmlns:cx4="http://schemas.microsoft.com/office/drawing/2016/5/10/chartex" xmlns:cx5="http://schemas.microsoft.com/office/drawing/2016/5/11/chartex" xmlns:cx6="http://schemas.microsoft.com/office/drawing/2016/5/12/chartex" xmlns:cx7="http://schemas.microsoft.com/office/drawing/2016/5/13/chartex" xmlns:cx8="http://schemas.microsoft.com/office/drawing/2016/5/14/chartex" xmlns:mc="http://schemas.openxmlformats.org/markup-compatibility/2006" xmlns:aink="http://schemas.microsoft.com/office/drawing/2016/ink" xmlns:am3d="http://schemas.microsoft.com/office/drawing/2017/model3d" xmlns:o="urn:schemas-microsoft-com:office:office" xmlns:oel="http://schemas.microsoft.com/office/2019/extlst" xmlns:r="http://schemas.openxmlformats.org/officeDocument/2006/relationships" xmlns:m="http://schemas.openxmlformats.org/officeDocument/2006/math" xmlns:v="urn:schemas-microsoft-com:vml" xmlns:wp14="http://schemas.microsoft.com/office/word/2010/wordprocessingDrawing" xmlns:wp="http://schemas.openxmlformats.org/drawingml/2006/wordprocessingDrawing" xmlns:w10="urn:schemas-microsoft-com:office:word" xmlns:w="http://schemas.openxmlformats.org/wordprocessingml/2006/main" xmlns:w14="http://schemas.microsoft.com/office/word/2010/wordml" xmlns:w15="http://schemas.microsoft.com/office/word/2012/wordml" xmlns:w16cex="http://schemas.microsoft.com/office/word/2018/wordml/cex" xmlns:w16cid="http://schemas.microsoft.com/office/word/2016/wordml/cid" xmlns:w16="http://schemas.microsoft.com/office/word/2018/wordml" xmlns:w16sdtdh="http://schemas.microsoft.com/office/word/2020/wordml/sdtdatahash" xmlns:w16se="http://schemas.microsoft.com/office/word/2015/wordml/symex" xmlns:wpg="http://schemas.microsoft.com/office/word/2010/wordprocessingGroup" xmlns:wpi="http://schemas.microsoft.com/office/word/2010/wordprocessingInk" xmlns:wne="http://schemas.microsoft.com/office/word/2006/wordml" xmlns:wps="http://schemas.microsoft.com/office/word/2010/wordprocessingShape" mc:Ignorable="w14 w15 w16se w16cid w16 w16cex w16sdtdh wp14">
+  <w:footnote w:type="separator" w:id="-1">
+    <w:p>
+      <w:pPr>
+        <w:spacing w:after="0" w:line="240" w:lineRule="auto"/>
+      </w:pPr>
+      <w:r>
+        <w:separator/>
+      </w:r>
+    </w:p>
+  </w:footnote>
+  <w:footnote w:type="continuationSeparator" w:id="0">
+    <w:p>
+      <w:pPr>
+        <w:spacing w:after="0" w:line="240" w:lineRule="auto"/>
+      </w:pPr>
+      <w:r>
+        <w:continuationSeparator/>
+      </w:r>
+    </w:p>
+  </w:footnote>
+</w:footnotes>
 </file>
 
 <file path=word/styles.xml><?xml version="1.0" encoding="utf-8"?>
@@ -2417,7 +2639,7 @@
     <w:lsdException w:name="Unresolved Mention" w:semiHidden="1" w:unhideWhenUsed="1"/>
     <w:lsdException w:name="Smart Link" w:semiHidden="1" w:unhideWhenUsed="1"/>
   </w:latentStyles>
-  <w:style w:type="paragraph" w:default="1" w:styleId="a">
+  <w:style w:type="paragraph" w:default="1" w:styleId="Normal">
     <w:name w:val="Normal"/>
     <w:qFormat/>
     <w:rsid w:val="002E50E5"/>
@@ -2430,11 +2652,11 @@
       <w:lang w:eastAsia="ja-JP"/>
     </w:rPr>
   </w:style>
-  <w:style w:type="paragraph" w:styleId="3">
+  <w:style w:type="paragraph" w:styleId="Heading3">
     <w:name w:val="heading 3"/>
-    <w:basedOn w:val="a"/>
-    <w:next w:val="a"/>
-    <w:link w:val="3Char"/>
+    <w:basedOn w:val="Normal"/>
+    <w:next w:val="Normal"/>
+    <w:link w:val="Heading3Char"/>
     <w:uiPriority w:val="1"/>
     <w:qFormat/>
     <w:rsid w:val="002E50E5"/>
@@ -2452,13 +2674,13 @@
       <w:szCs w:val="40"/>
     </w:rPr>
   </w:style>
-  <w:style w:type="character" w:default="1" w:styleId="a0">
+  <w:style w:type="character" w:default="1" w:styleId="DefaultParagraphFont">
     <w:name w:val="Default Paragraph Font"/>
     <w:uiPriority w:val="1"/>
     <w:semiHidden/>
     <w:unhideWhenUsed/>
   </w:style>
-  <w:style w:type="table" w:default="1" w:styleId="a1">
+  <w:style w:type="table" w:default="1" w:styleId="TableNormal">
     <w:name w:val="Normal Table"/>
     <w:uiPriority w:val="99"/>
     <w:semiHidden/>
@@ -2473,16 +2695,16 @@
       </w:tblCellMar>
     </w:tblPr>
   </w:style>
-  <w:style w:type="numbering" w:default="1" w:styleId="a2">
+  <w:style w:type="numbering" w:default="1" w:styleId="NoList">
     <w:name w:val="No List"/>
     <w:uiPriority w:val="99"/>
     <w:semiHidden/>
     <w:unhideWhenUsed/>
   </w:style>
-  <w:style w:type="character" w:customStyle="1" w:styleId="3Char">
-    <w:name w:val="Επικεφαλίδα 3 Char"/>
-    <w:basedOn w:val="a0"/>
-    <w:link w:val="3"/>
+  <w:style w:type="character" w:customStyle="1" w:styleId="Heading3Char">
+    <w:name w:val="Heading 3 Char"/>
+    <w:basedOn w:val="DefaultParagraphFont"/>
+    <w:link w:val="Heading3"/>
     <w:uiPriority w:val="1"/>
     <w:rsid w:val="002E50E5"/>
     <w:rPr>
@@ -2493,11 +2715,11 @@
       <w:lang w:eastAsia="ja-JP"/>
     </w:rPr>
   </w:style>
-  <w:style w:type="paragraph" w:styleId="a3">
+  <w:style w:type="paragraph" w:styleId="Subtitle">
     <w:name w:val="Subtitle"/>
-    <w:basedOn w:val="a"/>
-    <w:next w:val="a"/>
-    <w:link w:val="Char"/>
+    <w:basedOn w:val="Normal"/>
+    <w:next w:val="Normal"/>
+    <w:link w:val="SubtitleChar"/>
     <w:uiPriority w:val="1"/>
     <w:qFormat/>
     <w:rsid w:val="002E50E5"/>
@@ -2515,10 +2737,10 @@
       <w:szCs w:val="28"/>
     </w:rPr>
   </w:style>
-  <w:style w:type="character" w:customStyle="1" w:styleId="Char">
-    <w:name w:val="Υπότιτλος Char"/>
-    <w:basedOn w:val="a0"/>
-    <w:link w:val="a3"/>
+  <w:style w:type="character" w:customStyle="1" w:styleId="SubtitleChar">
+    <w:name w:val="Subtitle Char"/>
+    <w:basedOn w:val="DefaultParagraphFont"/>
+    <w:link w:val="Subtitle"/>
     <w:uiPriority w:val="1"/>
     <w:rsid w:val="002E50E5"/>
     <w:rPr>
@@ -2530,11 +2752,11 @@
       <w:lang w:eastAsia="ja-JP"/>
     </w:rPr>
   </w:style>
-  <w:style w:type="paragraph" w:styleId="a4">
+  <w:style w:type="paragraph" w:styleId="Title">
     <w:name w:val="Title"/>
-    <w:basedOn w:val="a"/>
-    <w:next w:val="a"/>
-    <w:link w:val="Char0"/>
+    <w:basedOn w:val="Normal"/>
+    <w:next w:val="Normal"/>
+    <w:link w:val="TitleChar"/>
     <w:uiPriority w:val="1"/>
     <w:qFormat/>
     <w:rsid w:val="002E50E5"/>
@@ -2553,10 +2775,10 @@
       <w:szCs w:val="60"/>
     </w:rPr>
   </w:style>
-  <w:style w:type="character" w:customStyle="1" w:styleId="Char0">
-    <w:name w:val="Τίτλος Char"/>
-    <w:basedOn w:val="a0"/>
-    <w:link w:val="a4"/>
+  <w:style w:type="character" w:customStyle="1" w:styleId="TitleChar">
+    <w:name w:val="Title Char"/>
+    <w:basedOn w:val="DefaultParagraphFont"/>
+    <w:link w:val="Title"/>
     <w:uiPriority w:val="1"/>
     <w:rsid w:val="002E50E5"/>
     <w:rPr>
@@ -2570,9 +2792,9 @@
       <w:lang w:eastAsia="ja-JP"/>
     </w:rPr>
   </w:style>
-  <w:style w:type="paragraph" w:customStyle="1" w:styleId="a5">
+  <w:style w:type="paragraph" w:customStyle="1" w:styleId="a">
     <w:name w:val="Λογότυπο"/>
-    <w:basedOn w:val="a"/>
+    <w:basedOn w:val="Normal"/>
     <w:uiPriority w:val="1"/>
     <w:qFormat/>
     <w:rsid w:val="002E50E5"/>
@@ -2584,20 +2806,20 @@
       <w:noProof/>
     </w:rPr>
   </w:style>
-  <w:style w:type="paragraph" w:styleId="a6">
+  <w:style w:type="paragraph" w:styleId="Footer">
     <w:name w:val="footer"/>
-    <w:basedOn w:val="a"/>
-    <w:link w:val="Char1"/>
+    <w:basedOn w:val="Normal"/>
+    <w:link w:val="FooterChar"/>
     <w:uiPriority w:val="99"/>
     <w:rsid w:val="002E50E5"/>
     <w:pPr>
       <w:spacing w:after="0" w:line="240" w:lineRule="auto"/>
     </w:pPr>
   </w:style>
-  <w:style w:type="character" w:customStyle="1" w:styleId="Char1">
-    <w:name w:val="Υποσέλιδο Char"/>
-    <w:basedOn w:val="a0"/>
-    <w:link w:val="a6"/>
+  <w:style w:type="character" w:customStyle="1" w:styleId="FooterChar">
+    <w:name w:val="Footer Char"/>
+    <w:basedOn w:val="DefaultParagraphFont"/>
+    <w:link w:val="Footer"/>
     <w:uiPriority w:val="99"/>
     <w:rsid w:val="002E50E5"/>
     <w:rPr>
@@ -2606,9 +2828,9 @@
       <w:lang w:eastAsia="ja-JP"/>
     </w:rPr>
   </w:style>
-  <w:style w:type="character" w:styleId="-">
+  <w:style w:type="character" w:styleId="Hyperlink">
     <w:name w:val="Hyperlink"/>
-    <w:basedOn w:val="a0"/>
+    <w:basedOn w:val="DefaultParagraphFont"/>
     <w:uiPriority w:val="99"/>
     <w:unhideWhenUsed/>
     <w:rsid w:val="00633DF8"/>
@@ -2617,9 +2839,9 @@
       <w:u w:val="single"/>
     </w:rPr>
   </w:style>
-  <w:style w:type="character" w:styleId="a7">
+  <w:style w:type="character" w:styleId="UnresolvedMention">
     <w:name w:val="Unresolved Mention"/>
-    <w:basedOn w:val="a0"/>
+    <w:basedOn w:val="DefaultParagraphFont"/>
     <w:uiPriority w:val="99"/>
     <w:semiHidden/>
     <w:unhideWhenUsed/>
@@ -2730,21 +2952,21 @@
 <w:fonts xmlns:mc="http://schemas.openxmlformats.org/markup-compatibility/2006" xmlns:r="http://schemas.openxmlformats.org/officeDocument/2006/relationships" xmlns:w="http://schemas.openxmlformats.org/wordprocessingml/2006/main" xmlns:w14="http://schemas.microsoft.com/office/word/2010/wordml" xmlns:w15="http://schemas.microsoft.com/office/word/2012/wordml" xmlns:w16cex="http://schemas.microsoft.com/office/word/2018/wordml/cex" xmlns:w16cid="http://schemas.microsoft.com/office/word/2016/wordml/cid" xmlns:w16="http://schemas.microsoft.com/office/word/2018/wordml" xmlns:w16sdtdh="http://schemas.microsoft.com/office/word/2020/wordml/sdtdatahash" xmlns:w16se="http://schemas.microsoft.com/office/word/2015/wordml/symex" mc:Ignorable="w14 w15 w16se w16cid w16 w16cex w16sdtdh">
   <w:font w:name="Calibri">
     <w:panose1 w:val="020F0502020204030204"/>
-    <w:charset w:val="A1"/>
+    <w:charset w:val="00"/>
     <w:family w:val="swiss"/>
     <w:pitch w:val="variable"/>
     <w:sig w:usb0="E4002EFF" w:usb1="C000247B" w:usb2="00000009" w:usb3="00000000" w:csb0="000001FF" w:csb1="00000000"/>
   </w:font>
   <w:font w:name="Times New Roman">
     <w:panose1 w:val="02020603050405020304"/>
-    <w:charset w:val="A1"/>
+    <w:charset w:val="00"/>
     <w:family w:val="roman"/>
     <w:pitch w:val="variable"/>
     <w:sig w:usb0="E0002EFF" w:usb1="C000785B" w:usb2="00000009" w:usb3="00000000" w:csb0="000001FF" w:csb1="00000000"/>
   </w:font>
   <w:font w:name="Cambria">
     <w:panose1 w:val="02040503050406030204"/>
-    <w:charset w:val="A1"/>
+    <w:charset w:val="00"/>
     <w:family w:val="roman"/>
     <w:pitch w:val="variable"/>
     <w:sig w:usb0="E00006FF" w:usb1="420024FF" w:usb2="02000000" w:usb3="00000000" w:csb0="0000019F" w:csb1="00000000"/>
@@ -2758,14 +2980,14 @@
   </w:font>
   <w:font w:name="Arial">
     <w:panose1 w:val="020B0604020202020204"/>
-    <w:charset w:val="A1"/>
+    <w:charset w:val="00"/>
     <w:family w:val="swiss"/>
     <w:pitch w:val="variable"/>
     <w:sig w:usb0="E0002EFF" w:usb1="C000785B" w:usb2="00000009" w:usb3="00000000" w:csb0="000001FF" w:csb1="00000000"/>
   </w:font>
   <w:font w:name="Calibri Light">
     <w:panose1 w:val="020F0302020204030204"/>
-    <w:charset w:val="A1"/>
+    <w:charset w:val="00"/>
     <w:family w:val="swiss"/>
     <w:pitch w:val="variable"/>
     <w:sig w:usb0="E4002EFF" w:usb1="C000247B" w:usb2="00000009" w:usb3="00000000" w:csb0="000001FF" w:csb1="00000000"/>
@@ -2789,6 +3011,8 @@
   </w:compat>
   <w:rsids>
     <w:rsidRoot w:val="00796F5B"/>
+    <w:rsid w:val="00165978"/>
+    <w:rsid w:val="0035524E"/>
     <w:rsid w:val="00796F5B"/>
     <w:rsid w:val="00F04F69"/>
   </w:rsids>
@@ -2807,8 +3031,8 @@
   </m:mathPr>
   <w:themeFontLang w:val="el-GR"/>
   <w:clrSchemeMapping w:bg1="light1" w:t1="dark1" w:bg2="light2" w:t2="dark2" w:accent1="accent1" w:accent2="accent2" w:accent3="accent3" w:accent4="accent4" w:accent5="accent5" w:accent6="accent6" w:hyperlink="hyperlink" w:followedHyperlink="followedHyperlink"/>
-  <w:decimalSymbol w:val=","/>
-  <w:listSeparator w:val=";"/>
+  <w:decimalSymbol w:val="."/>
+  <w:listSeparator w:val=","/>
   <w15:chartTrackingRefBased/>
 </w:settings>
 </file>
@@ -3208,17 +3432,17 @@
     <w:lsdException w:name="Unresolved Mention" w:semiHidden="1" w:unhideWhenUsed="1"/>
     <w:lsdException w:name="Smart Link" w:semiHidden="1" w:unhideWhenUsed="1"/>
   </w:latentStyles>
-  <w:style w:type="paragraph" w:default="1" w:styleId="a">
+  <w:style w:type="paragraph" w:default="1" w:styleId="Normal">
     <w:name w:val="Normal"/>
     <w:qFormat/>
   </w:style>
-  <w:style w:type="character" w:default="1" w:styleId="a0">
+  <w:style w:type="character" w:default="1" w:styleId="DefaultParagraphFont">
     <w:name w:val="Default Paragraph Font"/>
     <w:uiPriority w:val="1"/>
     <w:semiHidden/>
     <w:unhideWhenUsed/>
   </w:style>
-  <w:style w:type="table" w:default="1" w:styleId="a1">
+  <w:style w:type="table" w:default="1" w:styleId="TableNormal">
     <w:name w:val="Normal Table"/>
     <w:uiPriority w:val="99"/>
     <w:semiHidden/>
@@ -3233,15 +3457,11 @@
       </w:tblCellMar>
     </w:tblPr>
   </w:style>
-  <w:style w:type="numbering" w:default="1" w:styleId="a2">
+  <w:style w:type="numbering" w:default="1" w:styleId="NoList">
     <w:name w:val="No List"/>
     <w:uiPriority w:val="99"/>
     <w:semiHidden/>
     <w:unhideWhenUsed/>
-  </w:style>
-  <w:style w:type="paragraph" w:customStyle="1" w:styleId="94348FF557524B959B226F2B7B97A8C0">
-    <w:name w:val="94348FF557524B959B226F2B7B97A8C0"/>
-    <w:rsid w:val="00796F5B"/>
   </w:style>
   <w:style w:type="paragraph" w:customStyle="1" w:styleId="E5D527B8E40A4AE9B83DE44523153147">
     <w:name w:val="E5D527B8E40A4AE9B83DE44523153147"/>

</xml_diff>